<commit_message>
Agregué preguntas que surgieron del discord
</commit_message>
<xml_diff>
--- a/Preguntas.docx
+++ b/Preguntas.docx
@@ -4,6 +4,8 @@
   <w:body>
     <w:p>
       <w:pPr>
+        <w:spacing w:line="360" w:lineRule="auto"/>
+        <w:jc w:val="both"/>
         <w:rPr>
           <w:b/>
           <w:bCs/>
@@ -26,9 +28,35 @@
           <w:ilvl w:val="0"/>
           <w:numId w:val="1"/>
         </w:numPr>
-      </w:pPr>
-      <w:r>
-        <w:t>¿Tenemos que incluir todo el código en el informe en pdf o solo en el archivo RMarkdown? O sea, ¿mostramos los chunks?</w:t>
+        <w:spacing w:line="360" w:lineRule="auto"/>
+        <w:jc w:val="both"/>
+      </w:pPr>
+      <w:r>
+        <w:t xml:space="preserve">¿Tenemos que incluir todo el código en el informe en </w:t>
+      </w:r>
+      <w:proofErr w:type="spellStart"/>
+      <w:r>
+        <w:t>pdf</w:t>
+      </w:r>
+      <w:proofErr w:type="spellEnd"/>
+      <w:r>
+        <w:t xml:space="preserve"> o solo en el archivo </w:t>
+      </w:r>
+      <w:proofErr w:type="spellStart"/>
+      <w:r>
+        <w:t>RMarkdown</w:t>
+      </w:r>
+      <w:proofErr w:type="spellEnd"/>
+      <w:r>
+        <w:t xml:space="preserve">? O sea, ¿mostramos los </w:t>
+      </w:r>
+      <w:proofErr w:type="spellStart"/>
+      <w:r>
+        <w:t>chunks</w:t>
+      </w:r>
+      <w:proofErr w:type="spellEnd"/>
+      <w:r>
+        <w:t>?</w:t>
       </w:r>
     </w:p>
     <w:p>
@@ -38,9 +66,19 @@
           <w:ilvl w:val="0"/>
           <w:numId w:val="1"/>
         </w:numPr>
-      </w:pPr>
-      <w:r>
-        <w:t>¿Los supuestos los probamos en el código pero no los mostramos en el informe?</w:t>
+        <w:spacing w:line="360" w:lineRule="auto"/>
+        <w:jc w:val="both"/>
+      </w:pPr>
+      <w:r>
+        <w:t xml:space="preserve">¿Los supuestos los probamos en el </w:t>
+      </w:r>
+      <w:proofErr w:type="gramStart"/>
+      <w:r>
+        <w:t>código</w:t>
+      </w:r>
+      <w:proofErr w:type="gramEnd"/>
+      <w:r>
+        <w:t xml:space="preserve"> pero no los mostramos en el informe?</w:t>
       </w:r>
     </w:p>
     <w:p>
@@ -50,9 +88,19 @@
           <w:ilvl w:val="0"/>
           <w:numId w:val="1"/>
         </w:numPr>
-      </w:pPr>
-      <w:r>
-        <w:t>¿La descriptiva la hacemos en el código pero no la mostramos en el informe?</w:t>
+        <w:spacing w:line="360" w:lineRule="auto"/>
+        <w:jc w:val="both"/>
+      </w:pPr>
+      <w:r>
+        <w:t xml:space="preserve">¿La descriptiva la hacemos en el </w:t>
+      </w:r>
+      <w:proofErr w:type="gramStart"/>
+      <w:r>
+        <w:t>código</w:t>
+      </w:r>
+      <w:proofErr w:type="gramEnd"/>
+      <w:r>
+        <w:t xml:space="preserve"> pero no la mostramos en el informe?</w:t>
       </w:r>
     </w:p>
     <w:p>
@@ -62,9 +110,19 @@
           <w:ilvl w:val="0"/>
           <w:numId w:val="1"/>
         </w:numPr>
-      </w:pPr>
-      <w:r>
-        <w:t>¿Las salidas de summary etc. las mostramos en el informe?</w:t>
+        <w:spacing w:line="360" w:lineRule="auto"/>
+        <w:jc w:val="both"/>
+      </w:pPr>
+      <w:r>
+        <w:t xml:space="preserve">¿Las salidas de </w:t>
+      </w:r>
+      <w:proofErr w:type="spellStart"/>
+      <w:r>
+        <w:t>summary</w:t>
+      </w:r>
+      <w:proofErr w:type="spellEnd"/>
+      <w:r>
+        <w:t xml:space="preserve"> etc. las mostramos en el informe?</w:t>
       </w:r>
     </w:p>
     <w:p>
@@ -74,6 +132,8 @@
           <w:ilvl w:val="0"/>
           <w:numId w:val="1"/>
         </w:numPr>
+        <w:spacing w:line="360" w:lineRule="auto"/>
+        <w:jc w:val="both"/>
       </w:pPr>
       <w:r>
         <w:t>En resumen, ¿el informe tiene que ser solo con texto, gráficos y magnitudes de efecto y todo el análisis estadístico, descriptiva, etc. lo dejamos en el documento RMD?</w:t>
@@ -86,6 +146,8 @@
           <w:ilvl w:val="0"/>
           <w:numId w:val="1"/>
         </w:numPr>
+        <w:spacing w:line="360" w:lineRule="auto"/>
+        <w:jc w:val="both"/>
       </w:pPr>
       <w:r>
         <w:t>¿Colmena aleatoria o fija? Tiene solo 3 niveles</w:t>
@@ -98,9 +160,58 @@
           <w:ilvl w:val="0"/>
           <w:numId w:val="1"/>
         </w:numPr>
-      </w:pPr>
-      <w:r>
-        <w:t>¿Modelo anidado? Tenemos variables anidadas entre sí pero si no declaramos anidamiento no tenemos pseudorréplicas.</w:t>
+        <w:spacing w:line="360" w:lineRule="auto"/>
+        <w:jc w:val="both"/>
+      </w:pPr>
+      <w:r>
+        <w:t xml:space="preserve">¿Modelo anidado? Tenemos variables anidadas entre </w:t>
+      </w:r>
+      <w:proofErr w:type="gramStart"/>
+      <w:r>
+        <w:t>sí</w:t>
+      </w:r>
+      <w:proofErr w:type="gramEnd"/>
+      <w:r>
+        <w:t xml:space="preserve"> pero si no declaramos anidamiento no tenemos </w:t>
+      </w:r>
+      <w:proofErr w:type="spellStart"/>
+      <w:r>
+        <w:t>pseudorréplicas</w:t>
+      </w:r>
+      <w:proofErr w:type="spellEnd"/>
+      <w:r>
+        <w:t>.</w:t>
+      </w:r>
+    </w:p>
+    <w:p>
+      <w:pPr>
+        <w:pStyle w:val="Prrafodelista"/>
+        <w:numPr>
+          <w:ilvl w:val="0"/>
+          <w:numId w:val="1"/>
+        </w:numPr>
+        <w:spacing w:line="360" w:lineRule="auto"/>
+        <w:jc w:val="both"/>
+      </w:pPr>
+      <w:r>
+        <w:t>¿Está ok que hagamos solo la descriptiva del entrenamiento?</w:t>
+      </w:r>
+    </w:p>
+    <w:p>
+      <w:pPr>
+        <w:pStyle w:val="Prrafodelista"/>
+        <w:numPr>
+          <w:ilvl w:val="0"/>
+          <w:numId w:val="1"/>
+        </w:numPr>
+        <w:spacing w:line="360" w:lineRule="auto"/>
+        <w:jc w:val="both"/>
+      </w:pPr>
+      <w:r>
+        <w:t>¿Cómo implementamos un modelo con medidas repetidas (marginal) y bloques (mixto)? Quizás lo vemos en la clase del lunes.</w:t>
+      </w:r>
+      <w:r>
+        <w:t xml:space="preserve"> </w:t>
       </w:r>
     </w:p>
     <w:sectPr>

</xml_diff>